<commit_message>
chỉnh sửa file word báo cáo
</commit_message>
<xml_diff>
--- a/BẢNG-PHÂN-CÔNG-CÔNG-VIỆC.docx
+++ b/BẢNG-PHÂN-CÔNG-CÔNG-VIỆC.docx
@@ -1019,7 +1019,7 @@
           <w:noProof/>
         </w:rPr>
         <w:drawing>
-          <wp:inline distT="0" distB="0" distL="0" distR="0" wp14:anchorId="02693C9B" wp14:editId="1ADD84C7">
+          <wp:inline distT="0" distB="0" distL="0" distR="0" wp14:anchorId="1DB7C0C4" wp14:editId="2D6ACFAF">
             <wp:extent cx="5943600" cy="3187700"/>
             <wp:effectExtent l="0" t="0" r="0" b="0"/>
             <wp:docPr id="1" name="Picture 1"/>
@@ -1085,7 +1085,8 @@
     </w:p>
     <w:p>
       <w:pPr>
-        <w:ind w:left="360"/>
+        <w:pStyle w:val="ListParagraph"/>
+        <w:ind w:left="1080"/>
         <w:rPr>
           <w:rFonts w:ascii="Times New Roman" w:hAnsi="Times New Roman" w:cs="Times New Roman"/>
           <w:b/>
@@ -1095,12 +1096,298 @@
           <w:lang w:val="vi-VN"/>
         </w:rPr>
       </w:pPr>
+    </w:p>
+    <w:p>
+      <w:pPr>
+        <w:pStyle w:val="ListParagraph"/>
+        <w:ind w:left="1080"/>
+        <w:rPr>
+          <w:rFonts w:ascii="Times New Roman" w:hAnsi="Times New Roman" w:cs="Times New Roman"/>
+          <w:sz w:val="28"/>
+          <w:szCs w:val="28"/>
+          <w:lang w:val="vi-VN"/>
+        </w:rPr>
+      </w:pPr>
       <w:r>
         <w:rPr>
+          <w:rFonts w:ascii="Times New Roman" w:hAnsi="Times New Roman" w:cs="Times New Roman"/>
+          <w:sz w:val="28"/>
+          <w:szCs w:val="28"/>
+          <w:lang w:val="vi-VN"/>
+        </w:rPr>
+        <w:t>Chạy trang admin_page để vào được tab bài tập theo từng chủ đề</w:t>
+      </w:r>
+    </w:p>
+    <w:p>
+      <w:pPr>
+        <w:pStyle w:val="ListParagraph"/>
+        <w:ind w:left="1080"/>
+        <w:rPr>
+          <w:rFonts w:ascii="Times New Roman" w:hAnsi="Times New Roman" w:cs="Times New Roman"/>
+          <w:b/>
+          <w:bCs/>
+          <w:sz w:val="28"/>
+          <w:szCs w:val="28"/>
+          <w:lang w:val="vi-VN"/>
+        </w:rPr>
+      </w:pPr>
+      <w:r>
+        <w:rPr>
           <w:noProof/>
         </w:rPr>
         <w:drawing>
-          <wp:inline distT="0" distB="0" distL="0" distR="0" wp14:anchorId="55BC93F9" wp14:editId="0A2D035D">
+          <wp:inline distT="0" distB="0" distL="0" distR="0" wp14:anchorId="14EC8472" wp14:editId="14C7D2CB">
+            <wp:extent cx="4410075" cy="2804795"/>
+            <wp:effectExtent l="0" t="0" r="9525" b="0"/>
+            <wp:docPr id="4" name="Picture 4"/>
+            <wp:cNvGraphicFramePr>
+              <a:graphicFrameLocks xmlns:a="http://schemas.openxmlformats.org/drawingml/2006/main" noChangeAspect="1"/>
+            </wp:cNvGraphicFramePr>
+            <a:graphic xmlns:a="http://schemas.openxmlformats.org/drawingml/2006/main">
+              <a:graphicData uri="http://schemas.openxmlformats.org/drawingml/2006/picture">
+                <pic:pic xmlns:pic="http://schemas.openxmlformats.org/drawingml/2006/picture">
+                  <pic:nvPicPr>
+                    <pic:cNvPr id="1" name=""/>
+                    <pic:cNvPicPr/>
+                  </pic:nvPicPr>
+                  <pic:blipFill rotWithShape="1">
+                    <a:blip r:embed="rId6"/>
+                    <a:srcRect l="11859" r="13943"/>
+                    <a:stretch/>
+                  </pic:blipFill>
+                  <pic:spPr bwMode="auto">
+                    <a:xfrm>
+                      <a:off x="0" y="0"/>
+                      <a:ext cx="4410075" cy="2804795"/>
+                    </a:xfrm>
+                    <a:prstGeom prst="rect">
+                      <a:avLst/>
+                    </a:prstGeom>
+                    <a:ln>
+                      <a:noFill/>
+                    </a:ln>
+                    <a:extLst>
+                      <a:ext uri="{53640926-AAD7-44D8-BBD7-CCE9431645EC}">
+                        <a14:shadowObscured xmlns:a14="http://schemas.microsoft.com/office/drawing/2010/main"/>
+                      </a:ext>
+                    </a:extLst>
+                  </pic:spPr>
+                </pic:pic>
+              </a:graphicData>
+            </a:graphic>
+          </wp:inline>
+        </w:drawing>
+      </w:r>
+    </w:p>
+    <w:p>
+      <w:pPr>
+        <w:ind w:left="360"/>
+        <w:rPr>
+          <w:rFonts w:ascii="Times New Roman" w:hAnsi="Times New Roman" w:cs="Times New Roman"/>
+          <w:sz w:val="28"/>
+          <w:szCs w:val="28"/>
+          <w:lang w:val="vi-VN"/>
+        </w:rPr>
+      </w:pPr>
+      <w:r>
+        <w:rPr>
+          <w:rFonts w:ascii="Times New Roman" w:hAnsi="Times New Roman" w:cs="Times New Roman"/>
+          <w:sz w:val="28"/>
+          <w:szCs w:val="28"/>
+          <w:lang w:val="vi-VN"/>
+        </w:rPr>
+        <w:lastRenderedPageBreak/>
+        <w:tab/>
+        <w:t xml:space="preserve">Trên thanh menu bar có các chức năng: </w:t>
+      </w:r>
+    </w:p>
+    <w:p>
+      <w:pPr>
+        <w:pStyle w:val="ListParagraph"/>
+        <w:numPr>
+          <w:ilvl w:val="0"/>
+          <w:numId w:val="6"/>
+        </w:numPr>
+        <w:rPr>
+          <w:rFonts w:ascii="Times New Roman" w:hAnsi="Times New Roman" w:cs="Times New Roman"/>
+          <w:sz w:val="28"/>
+          <w:szCs w:val="28"/>
+          <w:lang w:val="vi-VN"/>
+        </w:rPr>
+      </w:pPr>
+      <w:r>
+        <w:rPr>
+          <w:rFonts w:ascii="Times New Roman" w:hAnsi="Times New Roman" w:cs="Times New Roman"/>
+          <w:sz w:val="28"/>
+          <w:szCs w:val="28"/>
+          <w:lang w:val="vi-VN"/>
+        </w:rPr>
+        <w:t>Trang chủ: quay trở lại trang đăng nhập.</w:t>
+      </w:r>
+    </w:p>
+    <w:p>
+      <w:pPr>
+        <w:pStyle w:val="ListParagraph"/>
+        <w:numPr>
+          <w:ilvl w:val="0"/>
+          <w:numId w:val="6"/>
+        </w:numPr>
+        <w:rPr>
+          <w:rFonts w:ascii="Times New Roman" w:hAnsi="Times New Roman" w:cs="Times New Roman"/>
+          <w:sz w:val="28"/>
+          <w:szCs w:val="28"/>
+          <w:lang w:val="vi-VN"/>
+        </w:rPr>
+      </w:pPr>
+      <w:r>
+        <w:rPr>
+          <w:rFonts w:ascii="Times New Roman" w:hAnsi="Times New Roman" w:cs="Times New Roman"/>
+          <w:sz w:val="28"/>
+          <w:szCs w:val="28"/>
+          <w:lang w:val="vi-VN"/>
+        </w:rPr>
+        <w:t>Thông tin nhóm: Thông tin các thành viên trong nhóm.</w:t>
+      </w:r>
+    </w:p>
+    <w:p>
+      <w:pPr>
+        <w:pStyle w:val="ListParagraph"/>
+        <w:numPr>
+          <w:ilvl w:val="0"/>
+          <w:numId w:val="6"/>
+        </w:numPr>
+        <w:rPr>
+          <w:rFonts w:ascii="Times New Roman" w:hAnsi="Times New Roman" w:cs="Times New Roman"/>
+          <w:sz w:val="28"/>
+          <w:szCs w:val="28"/>
+          <w:lang w:val="vi-VN"/>
+        </w:rPr>
+      </w:pPr>
+      <w:r>
+        <w:rPr>
+          <w:rFonts w:ascii="Times New Roman" w:hAnsi="Times New Roman" w:cs="Times New Roman"/>
+          <w:sz w:val="28"/>
+          <w:szCs w:val="28"/>
+          <w:lang w:val="vi-VN"/>
+        </w:rPr>
+        <w:t>Bài tập: Bài tập cá nhân của các thành viên.</w:t>
+      </w:r>
+    </w:p>
+    <w:p>
+      <w:pPr>
+        <w:pStyle w:val="ListParagraph"/>
+        <w:numPr>
+          <w:ilvl w:val="0"/>
+          <w:numId w:val="6"/>
+        </w:numPr>
+        <w:rPr>
+          <w:rFonts w:ascii="Times New Roman" w:hAnsi="Times New Roman" w:cs="Times New Roman"/>
+          <w:sz w:val="28"/>
+          <w:szCs w:val="28"/>
+          <w:lang w:val="vi-VN"/>
+        </w:rPr>
+      </w:pPr>
+      <w:r>
+        <w:rPr>
+          <w:rFonts w:ascii="Times New Roman" w:hAnsi="Times New Roman" w:cs="Times New Roman"/>
+          <w:sz w:val="28"/>
+          <w:szCs w:val="28"/>
+          <w:lang w:val="vi-VN"/>
+        </w:rPr>
+        <w:t>Cơ sở dữ liệu: Cở sở dữ liệu bài tập nhóm.</w:t>
+      </w:r>
+    </w:p>
+    <w:p>
+      <w:pPr>
+        <w:pStyle w:val="ListParagraph"/>
+        <w:numPr>
+          <w:ilvl w:val="0"/>
+          <w:numId w:val="6"/>
+        </w:numPr>
+        <w:rPr>
+          <w:rFonts w:ascii="Times New Roman" w:hAnsi="Times New Roman" w:cs="Times New Roman"/>
+          <w:sz w:val="28"/>
+          <w:szCs w:val="28"/>
+          <w:lang w:val="vi-VN"/>
+        </w:rPr>
+      </w:pPr>
+      <w:r>
+        <w:rPr>
+          <w:rFonts w:ascii="Times New Roman" w:hAnsi="Times New Roman" w:cs="Times New Roman"/>
+          <w:sz w:val="28"/>
+          <w:szCs w:val="28"/>
+          <w:lang w:val="vi-VN"/>
+        </w:rPr>
+        <w:t>Đăng ký: Đăng ký tài khoản mới.</w:t>
+      </w:r>
+    </w:p>
+    <w:p>
+      <w:pPr>
+        <w:pStyle w:val="ListParagraph"/>
+        <w:ind w:left="1080"/>
+        <w:rPr>
+          <w:rFonts w:ascii="Times New Roman" w:hAnsi="Times New Roman" w:cs="Times New Roman"/>
+          <w:b/>
+          <w:bCs/>
+          <w:sz w:val="28"/>
+          <w:szCs w:val="28"/>
+          <w:lang w:val="vi-VN"/>
+        </w:rPr>
+      </w:pPr>
+    </w:p>
+    <w:p>
+      <w:pPr>
+        <w:pStyle w:val="ListParagraph"/>
+        <w:ind w:left="1080"/>
+        <w:rPr>
+          <w:rFonts w:ascii="Times New Roman" w:hAnsi="Times New Roman" w:cs="Times New Roman"/>
+          <w:b/>
+          <w:bCs/>
+          <w:sz w:val="28"/>
+          <w:szCs w:val="28"/>
+          <w:lang w:val="vi-VN"/>
+        </w:rPr>
+      </w:pPr>
+    </w:p>
+    <w:p>
+      <w:pPr>
+        <w:pStyle w:val="ListParagraph"/>
+        <w:ind w:left="1080"/>
+        <w:rPr>
+          <w:rFonts w:ascii="Times New Roman" w:hAnsi="Times New Roman" w:cs="Times New Roman"/>
+          <w:sz w:val="28"/>
+          <w:szCs w:val="28"/>
+          <w:lang w:val="vi-VN"/>
+        </w:rPr>
+      </w:pPr>
+      <w:r>
+        <w:rPr>
+          <w:rFonts w:ascii="Times New Roman" w:hAnsi="Times New Roman" w:cs="Times New Roman"/>
+          <w:sz w:val="28"/>
+          <w:szCs w:val="28"/>
+          <w:lang w:val="vi-VN"/>
+        </w:rPr>
+        <w:t>Khi nhấn tab trang chủ, sẽ điều hướng sang trang đăng nhập, đăng nhập thành công thì sẽ hiển thị trang quản lí sản phẩm của website chính</w:t>
+      </w:r>
+    </w:p>
+    <w:p>
+      <w:pPr>
+        <w:ind w:left="360"/>
+        <w:rPr>
+          <w:rFonts w:ascii="Times New Roman" w:hAnsi="Times New Roman" w:cs="Times New Roman"/>
+          <w:b/>
+          <w:bCs/>
+          <w:sz w:val="28"/>
+          <w:szCs w:val="28"/>
+          <w:lang w:val="vi-VN"/>
+        </w:rPr>
+      </w:pPr>
+      <w:r>
+        <w:rPr>
+          <w:noProof/>
+        </w:rPr>
+        <w:drawing>
+          <wp:inline distT="0" distB="0" distL="0" distR="0" wp14:anchorId="75AE340E" wp14:editId="370FE1DE">
             <wp:extent cx="5943600" cy="2783205"/>
             <wp:effectExtent l="0" t="0" r="0" b="0"/>
             <wp:docPr id="2" name="Picture 2"/>
@@ -1115,7 +1402,7 @@
                     <pic:cNvPicPr/>
                   </pic:nvPicPr>
                   <pic:blipFill>
-                    <a:blip r:embed="rId6"/>
+                    <a:blip r:embed="rId7"/>
                     <a:stretch>
                       <a:fillRect/>
                     </a:stretch>
@@ -1184,7 +1471,6 @@
           <w:szCs w:val="28"/>
           <w:lang w:val="vi-VN"/>
         </w:rPr>
-        <w:lastRenderedPageBreak/>
         <w:t>Tên tài khoản: admin</w:t>
       </w:r>
     </w:p>
@@ -1220,13 +1506,17 @@
       </w:pPr>
       <w:r>
         <w:rPr>
-          <w:noProof/>
-        </w:rPr>
+          <w:rFonts w:ascii="Times New Roman" w:hAnsi="Times New Roman" w:cs="Times New Roman"/>
+          <w:sz w:val="28"/>
+          <w:szCs w:val="28"/>
+          <w:lang w:val="vi-VN"/>
+        </w:rPr>
+        <w:lastRenderedPageBreak/>
         <w:drawing>
-          <wp:inline distT="0" distB="0" distL="0" distR="0" wp14:anchorId="240CC11E" wp14:editId="699A5D64">
-            <wp:extent cx="5943600" cy="2804795"/>
+          <wp:inline distT="0" distB="0" distL="0" distR="0" wp14:anchorId="55616A89" wp14:editId="683D5DE2">
+            <wp:extent cx="5943600" cy="1793875"/>
             <wp:effectExtent l="0" t="0" r="0" b="0"/>
-            <wp:docPr id="3" name="Picture 3"/>
+            <wp:docPr id="5" name="Picture 5"/>
             <wp:cNvGraphicFramePr>
               <a:graphicFrameLocks xmlns:a="http://schemas.openxmlformats.org/drawingml/2006/main" noChangeAspect="1"/>
             </wp:cNvGraphicFramePr>
@@ -1238,7 +1528,7 @@
                     <pic:cNvPicPr/>
                   </pic:nvPicPr>
                   <pic:blipFill>
-                    <a:blip r:embed="rId7"/>
+                    <a:blip r:embed="rId8"/>
                     <a:stretch>
                       <a:fillRect/>
                     </a:stretch>
@@ -1246,7 +1536,7 @@
                   <pic:spPr>
                     <a:xfrm>
                       <a:off x="0" y="0"/>
-                      <a:ext cx="5943600" cy="2804795"/>
+                      <a:ext cx="5943600" cy="1793875"/>
                     </a:xfrm>
                     <a:prstGeom prst="rect">
                       <a:avLst/>
@@ -1277,157 +1567,6 @@
           <w:lang w:val="vi-VN"/>
         </w:rPr>
         <w:tab/>
-        <w:t>Sau khi đăng nhập thành công.</w:t>
-      </w:r>
-    </w:p>
-    <w:p>
-      <w:pPr>
-        <w:ind w:left="360"/>
-        <w:rPr>
-          <w:rFonts w:ascii="Times New Roman" w:hAnsi="Times New Roman" w:cs="Times New Roman"/>
-          <w:sz w:val="28"/>
-          <w:szCs w:val="28"/>
-          <w:lang w:val="vi-VN"/>
-        </w:rPr>
-      </w:pPr>
-      <w:r>
-        <w:rPr>
-          <w:rFonts w:ascii="Times New Roman" w:hAnsi="Times New Roman" w:cs="Times New Roman"/>
-          <w:sz w:val="28"/>
-          <w:szCs w:val="28"/>
-          <w:lang w:val="vi-VN"/>
-        </w:rPr>
-        <w:tab/>
-        <w:t xml:space="preserve">Trên thanh menu bar có các chức năng: </w:t>
-      </w:r>
-    </w:p>
-    <w:p>
-      <w:pPr>
-        <w:pStyle w:val="ListParagraph"/>
-        <w:numPr>
-          <w:ilvl w:val="0"/>
-          <w:numId w:val="6"/>
-        </w:numPr>
-        <w:rPr>
-          <w:rFonts w:ascii="Times New Roman" w:hAnsi="Times New Roman" w:cs="Times New Roman"/>
-          <w:sz w:val="28"/>
-          <w:szCs w:val="28"/>
-          <w:lang w:val="vi-VN"/>
-        </w:rPr>
-      </w:pPr>
-      <w:r>
-        <w:rPr>
-          <w:rFonts w:ascii="Times New Roman" w:hAnsi="Times New Roman" w:cs="Times New Roman"/>
-          <w:sz w:val="28"/>
-          <w:szCs w:val="28"/>
-          <w:lang w:val="vi-VN"/>
-        </w:rPr>
-        <w:t>Trang chủ: quay trở lại trang đăng nhập.</w:t>
-      </w:r>
-    </w:p>
-    <w:p>
-      <w:pPr>
-        <w:pStyle w:val="ListParagraph"/>
-        <w:numPr>
-          <w:ilvl w:val="0"/>
-          <w:numId w:val="6"/>
-        </w:numPr>
-        <w:rPr>
-          <w:rFonts w:ascii="Times New Roman" w:hAnsi="Times New Roman" w:cs="Times New Roman"/>
-          <w:sz w:val="28"/>
-          <w:szCs w:val="28"/>
-          <w:lang w:val="vi-VN"/>
-        </w:rPr>
-      </w:pPr>
-      <w:r>
-        <w:rPr>
-          <w:rFonts w:ascii="Times New Roman" w:hAnsi="Times New Roman" w:cs="Times New Roman"/>
-          <w:sz w:val="28"/>
-          <w:szCs w:val="28"/>
-          <w:lang w:val="vi-VN"/>
-        </w:rPr>
-        <w:t>Thông tin nhóm: Thông tin các thành viên trong nhóm.</w:t>
-      </w:r>
-    </w:p>
-    <w:p>
-      <w:pPr>
-        <w:pStyle w:val="ListParagraph"/>
-        <w:numPr>
-          <w:ilvl w:val="0"/>
-          <w:numId w:val="6"/>
-        </w:numPr>
-        <w:rPr>
-          <w:rFonts w:ascii="Times New Roman" w:hAnsi="Times New Roman" w:cs="Times New Roman"/>
-          <w:sz w:val="28"/>
-          <w:szCs w:val="28"/>
-          <w:lang w:val="vi-VN"/>
-        </w:rPr>
-      </w:pPr>
-      <w:r>
-        <w:rPr>
-          <w:rFonts w:ascii="Times New Roman" w:hAnsi="Times New Roman" w:cs="Times New Roman"/>
-          <w:sz w:val="28"/>
-          <w:szCs w:val="28"/>
-          <w:lang w:val="vi-VN"/>
-        </w:rPr>
-        <w:t>Bài tập: Bài tập cá nhân của các thành viên.</w:t>
-      </w:r>
-    </w:p>
-    <w:p>
-      <w:pPr>
-        <w:pStyle w:val="ListParagraph"/>
-        <w:numPr>
-          <w:ilvl w:val="0"/>
-          <w:numId w:val="6"/>
-        </w:numPr>
-        <w:rPr>
-          <w:rFonts w:ascii="Times New Roman" w:hAnsi="Times New Roman" w:cs="Times New Roman"/>
-          <w:sz w:val="28"/>
-          <w:szCs w:val="28"/>
-          <w:lang w:val="vi-VN"/>
-        </w:rPr>
-      </w:pPr>
-      <w:r>
-        <w:rPr>
-          <w:rFonts w:ascii="Times New Roman" w:hAnsi="Times New Roman" w:cs="Times New Roman"/>
-          <w:sz w:val="28"/>
-          <w:szCs w:val="28"/>
-          <w:lang w:val="vi-VN"/>
-        </w:rPr>
-        <w:t xml:space="preserve">Cơ sở dữ liệu: </w:t>
-      </w:r>
-      <w:r>
-        <w:rPr>
-          <w:rFonts w:ascii="Times New Roman" w:hAnsi="Times New Roman" w:cs="Times New Roman"/>
-          <w:sz w:val="28"/>
-          <w:szCs w:val="28"/>
-          <w:lang w:val="vi-VN"/>
-        </w:rPr>
-        <w:t>Cở sở dữ liệu bài tập nhóm.</w:t>
-      </w:r>
-    </w:p>
-    <w:p>
-      <w:pPr>
-        <w:pStyle w:val="ListParagraph"/>
-        <w:numPr>
-          <w:ilvl w:val="0"/>
-          <w:numId w:val="6"/>
-        </w:numPr>
-        <w:rPr>
-          <w:rFonts w:ascii="Times New Roman" w:hAnsi="Times New Roman" w:cs="Times New Roman"/>
-          <w:sz w:val="28"/>
-          <w:szCs w:val="28"/>
-          <w:lang w:val="vi-VN"/>
-        </w:rPr>
-      </w:pPr>
-      <w:r>
-        <w:rPr>
-          <w:rFonts w:ascii="Times New Roman" w:hAnsi="Times New Roman" w:cs="Times New Roman"/>
-          <w:sz w:val="28"/>
-          <w:szCs w:val="28"/>
-          <w:lang w:val="vi-VN"/>
-        </w:rPr>
-        <w:t>Đăng ký: Đăng ký tài khoản mới.</w:t>
       </w:r>
     </w:p>
     <w:sectPr>

</xml_diff>